<commit_message>
Update Manual de usuario SGH.docx
</commit_message>
<xml_diff>
--- a/public/resources/docs/Manual de usuario SGH.docx
+++ b/public/resources/docs/Manual de usuario SGH.docx
@@ -1,6 +1,6 @@
 
 <file path=word/document.xml><?xml version="1.0" encoding="utf-8"?>
-<w:document xmlns:wpc="http://schemas.microsoft.com/office/word/2010/wordprocessingCanvas" xmlns:cx="http://schemas.microsoft.com/office/drawing/2014/chartex" xmlns:cx1="http://schemas.microsoft.com/office/drawing/2015/9/8/chartex" xmlns:cx2="http://schemas.microsoft.com/office/drawing/2015/10/21/chartex" xmlns:cx3="http://schemas.microsoft.com/office/drawing/2016/5/9/chartex" xmlns:cx4="http://schemas.microsoft.com/office/drawing/2016/5/10/chartex" xmlns:cx5="http://schemas.microsoft.com/office/drawing/2016/5/11/chartex" xmlns:cx6="http://schemas.microsoft.com/office/drawing/2016/5/12/chartex" xmlns:cx7="http://schemas.microsoft.com/office/drawing/2016/5/13/chartex" xmlns:cx8="http://schemas.microsoft.com/office/drawing/2016/5/14/chartex" xmlns:mc="http://schemas.openxmlformats.org/markup-compatibility/2006" xmlns:aink="http://schemas.microsoft.com/office/drawing/2016/ink" xmlns:am3d="http://schemas.microsoft.com/office/drawing/2017/model3d" xmlns:o="urn:schemas-microsoft-com:office:office" xmlns:oel="http://schemas.microsoft.com/office/2019/extlst" xmlns:r="http://schemas.openxmlformats.org/officeDocument/2006/relationships" xmlns:m="http://schemas.openxmlformats.org/officeDocument/2006/math" xmlns:v="urn:schemas-microsoft-com:vml" xmlns:wp14="http://schemas.microsoft.com/office/word/2010/wordprocessingDrawing" xmlns:wp="http://schemas.openxmlformats.org/drawingml/2006/wordprocessingDrawing" xmlns:w10="urn:schemas-microsoft-com:office:word" xmlns:w="http://schemas.openxmlformats.org/wordprocessingml/2006/main" xmlns:w14="http://schemas.microsoft.com/office/word/2010/wordml" xmlns:w15="http://schemas.microsoft.com/office/word/2012/wordml" xmlns:w16cex="http://schemas.microsoft.com/office/word/2018/wordml/cex" xmlns:w16cid="http://schemas.microsoft.com/office/word/2016/wordml/cid" xmlns:w16="http://schemas.microsoft.com/office/word/2018/wordml" xmlns:w16du="http://schemas.microsoft.com/office/word/2023/wordml/word16du" xmlns:w16sdtdh="http://schemas.microsoft.com/office/word/2020/wordml/sdtdatahash" xmlns:w16se="http://schemas.microsoft.com/office/word/2015/wordml/symex" xmlns:wpg="http://schemas.microsoft.com/office/word/2010/wordprocessingGroup" xmlns:wpi="http://schemas.microsoft.com/office/word/2010/wordprocessingInk" xmlns:wne="http://schemas.microsoft.com/office/word/2006/wordml" xmlns:wps="http://schemas.microsoft.com/office/word/2010/wordprocessingShape" mc:Ignorable="w14 w15 w16se w16cid w16 w16cex w16sdtdh w16du wp14">
+<w:document xmlns:wpc="http://schemas.microsoft.com/office/word/2010/wordprocessingCanvas" xmlns:cx="http://schemas.microsoft.com/office/drawing/2014/chartex" xmlns:mc="http://schemas.openxmlformats.org/markup-compatibility/2006" xmlns:o="urn:schemas-microsoft-com:office:office" xmlns:r="http://schemas.openxmlformats.org/officeDocument/2006/relationships" xmlns:m="http://schemas.openxmlformats.org/officeDocument/2006/math" xmlns:v="urn:schemas-microsoft-com:vml" xmlns:wp14="http://schemas.microsoft.com/office/word/2010/wordprocessingDrawing" xmlns:wp="http://schemas.openxmlformats.org/drawingml/2006/wordprocessingDrawing" xmlns:w10="urn:schemas-microsoft-com:office:word" xmlns:w="http://schemas.openxmlformats.org/wordprocessingml/2006/main" xmlns:w14="http://schemas.microsoft.com/office/word/2010/wordml" xmlns:w15="http://schemas.microsoft.com/office/word/2012/wordml" xmlns:w16se="http://schemas.microsoft.com/office/word/2015/wordml/symex" xmlns:wpg="http://schemas.microsoft.com/office/word/2010/wordprocessingGroup" xmlns:wpi="http://schemas.microsoft.com/office/word/2010/wordprocessingInk" xmlns:wne="http://schemas.microsoft.com/office/word/2006/wordml" xmlns:wps="http://schemas.microsoft.com/office/word/2010/wordprocessingShape" mc:Ignorable="w14 w15 w16se wp14">
   <w:body>
     <w:p/>
     <w:p>
@@ -212,11 +212,22 @@
           <w:sz w:val="72"/>
         </w:rPr>
       </w:pPr>
-      <w:r>
+    </w:p>
+    <w:p>
+      <w:pPr>
+        <w:pStyle w:val="Ttulo"/>
+        <w:jc w:val="center"/>
         <w:rPr>
           <w:rFonts w:ascii="Roboto" w:hAnsi="Roboto"/>
           <w:sz w:val="72"/>
         </w:rPr>
+      </w:pPr>
+      <w:r>
+        <w:rPr>
+          <w:rFonts w:ascii="Roboto" w:hAnsi="Roboto"/>
+          <w:sz w:val="72"/>
+        </w:rPr>
+        <w:lastRenderedPageBreak/>
         <w:t>Sistema de módulos</w:t>
       </w:r>
     </w:p>
@@ -227,7 +238,6 @@
         <w:jc w:val="center"/>
       </w:pPr>
       <w:r>
-        <w:lastRenderedPageBreak/>
         <w:t>Sistema de Gestión Hospitalaria</w:t>
       </w:r>
     </w:p>
@@ -554,13 +564,38 @@
           <w:sz w:val="28"/>
         </w:rPr>
       </w:pPr>
-      <w:r>
-        <w:rPr>
-          <w:rFonts w:ascii="Roboto" w:hAnsi="Roboto"/>
-          <w:b/>
-          <w:color w:val="00AEC3"/>
-          <w:sz w:val="28"/>
-        </w:rPr>
+    </w:p>
+    <w:p>
+      <w:pPr>
+        <w:spacing w:line="360" w:lineRule="auto"/>
+        <w:jc w:val="both"/>
+        <w:rPr>
+          <w:rFonts w:ascii="Roboto" w:hAnsi="Roboto"/>
+          <w:b/>
+          <w:color w:val="00AEC3"/>
+          <w:sz w:val="28"/>
+        </w:rPr>
+      </w:pPr>
+    </w:p>
+    <w:p>
+      <w:pPr>
+        <w:spacing w:line="360" w:lineRule="auto"/>
+        <w:jc w:val="both"/>
+        <w:rPr>
+          <w:rFonts w:ascii="Roboto" w:hAnsi="Roboto"/>
+          <w:b/>
+          <w:color w:val="00AEC3"/>
+          <w:sz w:val="28"/>
+        </w:rPr>
+      </w:pPr>
+      <w:r>
+        <w:rPr>
+          <w:rFonts w:ascii="Roboto" w:hAnsi="Roboto"/>
+          <w:b/>
+          <w:color w:val="00AEC3"/>
+          <w:sz w:val="28"/>
+        </w:rPr>
+        <w:lastRenderedPageBreak/>
         <w:t>Solicitudes de HSI</w:t>
       </w:r>
     </w:p>
@@ -594,7 +629,6 @@
           <w:rFonts w:ascii="Roboto" w:hAnsi="Roboto"/>
           <w:color w:val="00AEC3"/>
         </w:rPr>
-        <w:lastRenderedPageBreak/>
         <w:t>Solicitar nuevo usuario</w:t>
       </w:r>
     </w:p>
@@ -863,18 +897,6 @@
           <w:sz w:val="28"/>
         </w:rPr>
       </w:pPr>
-    </w:p>
-    <w:p>
-      <w:pPr>
-        <w:spacing w:line="360" w:lineRule="auto"/>
-        <w:jc w:val="both"/>
-        <w:rPr>
-          <w:rFonts w:ascii="Roboto" w:hAnsi="Roboto"/>
-          <w:b/>
-          <w:color w:val="00AEC3"/>
-          <w:sz w:val="28"/>
-        </w:rPr>
-      </w:pPr>
       <w:r>
         <w:rPr>
           <w:rFonts w:ascii="Roboto" w:hAnsi="Roboto"/>
@@ -954,6 +976,7 @@
           <w:color w:val="00AEC3"/>
           <w:sz w:val="28"/>
         </w:rPr>
+        <w:lastRenderedPageBreak/>
         <w:t xml:space="preserve">Deposito </w:t>
       </w:r>
       <w:r>
@@ -995,7 +1018,6 @@
         <w:rPr>
           <w:rFonts w:ascii="Roboto" w:hAnsi="Roboto"/>
         </w:rPr>
-        <w:lastRenderedPageBreak/>
         <w:t>Es el modulo en el cual se podrán solicitar los insumos correspondientes a nuestro servicio, en caso de ser personal de depósito, contaremos con acceso a gestión de stocks e insumos y acceso a los pedidos de los servicios.</w:t>
       </w:r>
     </w:p>
@@ -1029,7 +1051,126 @@
           <w:color w:val="00AEC3"/>
           <w:sz w:val="28"/>
         </w:rPr>
-        <w:t xml:space="preserve">Informes de equipos </w:t>
+        <w:t>Informes de equipos</w:t>
+      </w:r>
+    </w:p>
+    <w:p>
+      <w:pPr>
+        <w:spacing w:before="240" w:line="360" w:lineRule="auto"/>
+        <w:ind w:firstLine="709"/>
+        <w:jc w:val="both"/>
+        <w:rPr>
+          <w:rFonts w:ascii="Roboto" w:hAnsi="Roboto"/>
+        </w:rPr>
+      </w:pPr>
+      <w:r>
+        <w:rPr>
+          <w:rFonts w:ascii="Roboto" w:hAnsi="Roboto"/>
+        </w:rPr>
+        <w:t>Es el modulo en el cual se podrá configurar los equipos a nuestro servicio y diversas alertas que afecten a este, como equipo en mantenimiento/fuera de servicio, bajo nivel de insumos requeridos, etcétera.</w:t>
+      </w:r>
+    </w:p>
+    <w:p>
+      <w:pPr>
+        <w:spacing w:line="360" w:lineRule="auto"/>
+        <w:jc w:val="both"/>
+        <w:rPr>
+          <w:rFonts w:ascii="Roboto" w:hAnsi="Roboto"/>
+          <w:b/>
+          <w:color w:val="00AEC3"/>
+          <w:sz w:val="28"/>
+        </w:rPr>
+      </w:pPr>
+    </w:p>
+    <w:p>
+      <w:pPr>
+        <w:spacing w:line="360" w:lineRule="auto"/>
+        <w:jc w:val="both"/>
+        <w:rPr>
+          <w:rFonts w:ascii="Roboto" w:hAnsi="Roboto"/>
+          <w:b/>
+          <w:color w:val="00AEC3"/>
+          <w:sz w:val="28"/>
+        </w:rPr>
+      </w:pPr>
+      <w:r>
+        <w:rPr>
+          <w:rFonts w:ascii="Roboto" w:hAnsi="Roboto"/>
+          <w:b/>
+          <w:color w:val="00AEC3"/>
+          <w:sz w:val="28"/>
+        </w:rPr>
+        <w:t>Mantenimiento</w:t>
+      </w:r>
+    </w:p>
+    <w:p>
+      <w:pPr>
+        <w:spacing w:before="240" w:line="360" w:lineRule="auto"/>
+        <w:ind w:firstLine="709"/>
+        <w:jc w:val="both"/>
+        <w:rPr>
+          <w:rFonts w:ascii="Roboto" w:hAnsi="Roboto"/>
+        </w:rPr>
+      </w:pPr>
+      <w:r>
+        <w:rPr>
+          <w:rFonts w:ascii="Roboto" w:hAnsi="Roboto"/>
+        </w:rPr>
+        <w:t>Es el modulo en el cual se podrán realizar las solicitudes a mantenimiento</w:t>
+      </w:r>
+      <w:r>
+        <w:rPr>
+          <w:rFonts w:ascii="Roboto" w:hAnsi="Roboto"/>
+        </w:rPr>
+        <w:t>, arquitectura, informática e ingeniería clínica</w:t>
+      </w:r>
+      <w:r>
+        <w:rPr>
+          <w:rFonts w:ascii="Roboto" w:hAnsi="Roboto"/>
+        </w:rPr>
+        <w:t xml:space="preserve"> y gestión de </w:t>
+      </w:r>
+      <w:r>
+        <w:rPr>
+          <w:rFonts w:ascii="Roboto" w:hAnsi="Roboto"/>
+        </w:rPr>
+        <w:t>estas; En caso de ser personal del área, podrás acceder al sistema de administración</w:t>
+      </w:r>
+      <w:r>
+        <w:rPr>
+          <w:rFonts w:ascii="Roboto" w:hAnsi="Roboto"/>
+        </w:rPr>
+        <w:t>.</w:t>
+      </w:r>
+    </w:p>
+    <w:p>
+      <w:pPr>
+        <w:spacing w:line="360" w:lineRule="auto"/>
+        <w:jc w:val="both"/>
+        <w:rPr>
+          <w:rFonts w:ascii="Roboto" w:hAnsi="Roboto"/>
+        </w:rPr>
+      </w:pPr>
+    </w:p>
+    <w:p>
+      <w:pPr>
+        <w:spacing w:line="360" w:lineRule="auto"/>
+        <w:jc w:val="both"/>
+        <w:rPr>
+          <w:rFonts w:ascii="Roboto" w:hAnsi="Roboto"/>
+          <w:b/>
+          <w:color w:val="00AEC3"/>
+          <w:sz w:val="28"/>
+        </w:rPr>
+      </w:pPr>
+      <w:r>
+        <w:rPr>
+          <w:rFonts w:ascii="Roboto" w:hAnsi="Roboto"/>
+          <w:b/>
+          <w:color w:val="00AEC3"/>
+          <w:sz w:val="28"/>
+        </w:rPr>
+        <w:t xml:space="preserve">Arquitectura </w:t>
       </w:r>
       <w:r>
         <w:rPr>
@@ -1070,8 +1211,24 @@
         <w:rPr>
           <w:rFonts w:ascii="Roboto" w:hAnsi="Roboto"/>
         </w:rPr>
-        <w:t>Es el modulo en el cual se podrá configurar los equipos a nuestro servicio y diversas alertas que afecten a este, como equipo en mantenimiento/fuera de servicio, bajo nivel de insumos requeridos, etcétera.</w:t>
-      </w:r>
+        <w:t>Es el módulo en el cual se registrarán los espacios físicos del hospital con sus relaciones padres – hijos, este sistema también nutrirá en un futuro módulos como mantenimiento y camilleros para indicar el área específica</w:t>
+      </w:r>
+      <w:r>
+        <w:rPr>
+          <w:rFonts w:ascii="Roboto" w:hAnsi="Roboto"/>
+        </w:rPr>
+        <w:t>.</w:t>
+      </w:r>
+    </w:p>
+    <w:p>
+      <w:pPr>
+        <w:spacing w:before="240" w:line="360" w:lineRule="auto"/>
+        <w:ind w:firstLine="709"/>
+        <w:jc w:val="both"/>
+        <w:rPr>
+          <w:rFonts w:ascii="Roboto" w:hAnsi="Roboto"/>
+        </w:rPr>
+      </w:pPr>
     </w:p>
     <w:p>
       <w:pPr>
@@ -1084,26 +1241,14 @@
           <w:sz w:val="28"/>
         </w:rPr>
       </w:pPr>
-    </w:p>
-    <w:p>
-      <w:pPr>
-        <w:spacing w:line="360" w:lineRule="auto"/>
-        <w:jc w:val="both"/>
-        <w:rPr>
-          <w:rFonts w:ascii="Roboto" w:hAnsi="Roboto"/>
-          <w:b/>
-          <w:color w:val="00AEC3"/>
-          <w:sz w:val="28"/>
-        </w:rPr>
-      </w:pPr>
-      <w:r>
-        <w:rPr>
-          <w:rFonts w:ascii="Roboto" w:hAnsi="Roboto"/>
-          <w:b/>
-          <w:color w:val="00AEC3"/>
-          <w:sz w:val="28"/>
-        </w:rPr>
-        <w:t xml:space="preserve">Mantenimiento </w:t>
+      <w:r>
+        <w:rPr>
+          <w:rFonts w:ascii="Roboto" w:hAnsi="Roboto"/>
+          <w:b/>
+          <w:color w:val="00AEC3"/>
+          <w:sz w:val="28"/>
+        </w:rPr>
+        <w:t xml:space="preserve">Patrimoniales </w:t>
       </w:r>
       <w:r>
         <w:rPr>
@@ -1144,7 +1289,86 @@
         <w:rPr>
           <w:rFonts w:ascii="Roboto" w:hAnsi="Roboto"/>
         </w:rPr>
-        <w:t>Es el modulo en el cual se podrán realizar las solicitudes a mantenimiento y gestión de las mismas; En caso de ser personal de mantenimiento, contaremos con acceso al panel de solicitudes pendientes y resueltas.</w:t>
+        <w:t>Es el modulo en el cual se podrá acceder a patrimoniales de nuestro servicio, en caso de ser personal de patrimoniales, acceder a los paneles de gestión.</w:t>
+      </w:r>
+    </w:p>
+    <w:p>
+      <w:pPr>
+        <w:spacing w:before="240" w:line="360" w:lineRule="auto"/>
+        <w:jc w:val="both"/>
+        <w:rPr>
+          <w:rFonts w:ascii="Roboto" w:hAnsi="Roboto"/>
+        </w:rPr>
+      </w:pPr>
+    </w:p>
+    <w:p>
+      <w:pPr>
+        <w:spacing w:line="360" w:lineRule="auto"/>
+        <w:jc w:val="both"/>
+        <w:rPr>
+          <w:rFonts w:ascii="Roboto" w:hAnsi="Roboto"/>
+          <w:b/>
+          <w:color w:val="00AEC3"/>
+          <w:sz w:val="28"/>
+        </w:rPr>
+      </w:pPr>
+    </w:p>
+    <w:p>
+      <w:pPr>
+        <w:spacing w:line="360" w:lineRule="auto"/>
+        <w:jc w:val="both"/>
+        <w:rPr>
+          <w:rFonts w:ascii="Roboto" w:hAnsi="Roboto"/>
+          <w:b/>
+          <w:color w:val="00AEC3"/>
+          <w:sz w:val="28"/>
+        </w:rPr>
+      </w:pPr>
+    </w:p>
+    <w:p>
+      <w:pPr>
+        <w:spacing w:line="360" w:lineRule="auto"/>
+        <w:jc w:val="both"/>
+        <w:rPr>
+          <w:rFonts w:ascii="Roboto" w:hAnsi="Roboto"/>
+          <w:b/>
+          <w:color w:val="00AEC3"/>
+          <w:sz w:val="28"/>
+        </w:rPr>
+      </w:pPr>
+    </w:p>
+    <w:p>
+      <w:pPr>
+        <w:spacing w:line="360" w:lineRule="auto"/>
+        <w:jc w:val="both"/>
+        <w:rPr>
+          <w:rFonts w:ascii="Roboto" w:hAnsi="Roboto"/>
+          <w:b/>
+          <w:color w:val="00AEC3"/>
+          <w:sz w:val="28"/>
+        </w:rPr>
+      </w:pPr>
+    </w:p>
+    <w:p>
+      <w:pPr>
+        <w:spacing w:line="360" w:lineRule="auto"/>
+        <w:jc w:val="both"/>
+        <w:rPr>
+          <w:rFonts w:ascii="Roboto" w:hAnsi="Roboto"/>
+          <w:b/>
+          <w:color w:val="00AEC3"/>
+          <w:sz w:val="28"/>
+        </w:rPr>
+      </w:pPr>
+      <w:r>
+        <w:rPr>
+          <w:rFonts w:ascii="Roboto" w:hAnsi="Roboto"/>
+          <w:b/>
+          <w:color w:val="00AEC3"/>
+          <w:sz w:val="28"/>
+        </w:rPr>
+        <w:lastRenderedPageBreak/>
+        <w:t>Administración</w:t>
       </w:r>
     </w:p>
     <w:p>
@@ -1156,6 +1380,137 @@
           <w:rFonts w:ascii="Roboto" w:hAnsi="Roboto"/>
         </w:rPr>
       </w:pPr>
+      <w:r>
+        <w:rPr>
+          <w:rFonts w:ascii="Roboto" w:hAnsi="Roboto"/>
+        </w:rPr>
+        <w:t>Es el modulo en el cual se podrán realizar las configuraciones correspondientes.</w:t>
+      </w:r>
+      <w:r>
+        <w:rPr>
+          <w:rFonts w:ascii="Roboto" w:hAnsi="Roboto"/>
+        </w:rPr>
+        <w:t xml:space="preserve"> Contaremos con </w:t>
+      </w:r>
+      <w:r>
+        <w:rPr>
+          <w:rFonts w:ascii="Roboto" w:hAnsi="Roboto"/>
+        </w:rPr>
+        <w:t>varios</w:t>
+      </w:r>
+      <w:r>
+        <w:rPr>
+          <w:rFonts w:ascii="Roboto" w:hAnsi="Roboto"/>
+        </w:rPr>
+        <w:t xml:space="preserve"> paneles</w:t>
+      </w:r>
+      <w:r>
+        <w:rPr>
+          <w:rFonts w:ascii="Roboto" w:hAnsi="Roboto"/>
+        </w:rPr>
+        <w:t xml:space="preserve"> de configuración:</w:t>
+      </w:r>
+    </w:p>
+    <w:p>
+      <w:pPr>
+        <w:pStyle w:val="Ttulo2"/>
+        <w:ind w:firstLine="708"/>
+        <w:rPr>
+          <w:rFonts w:ascii="Roboto" w:hAnsi="Roboto"/>
+          <w:color w:val="00AEC3"/>
+        </w:rPr>
+      </w:pPr>
+      <w:r>
+        <w:rPr>
+          <w:rFonts w:ascii="Roboto" w:hAnsi="Roboto"/>
+          <w:color w:val="00AEC3"/>
+        </w:rPr>
+        <w:t xml:space="preserve">Panel de </w:t>
+      </w:r>
+      <w:r>
+        <w:rPr>
+          <w:rFonts w:ascii="Roboto" w:hAnsi="Roboto"/>
+          <w:color w:val="00AEC3"/>
+        </w:rPr>
+        <w:t>creación de servicios (Dirección)</w:t>
+      </w:r>
+    </w:p>
+    <w:p>
+      <w:pPr>
+        <w:ind w:left="1410"/>
+        <w:jc w:val="both"/>
+      </w:pPr>
+      <w:r>
+        <w:rPr>
+          <w:rFonts w:ascii="Roboto" w:hAnsi="Roboto"/>
+        </w:rPr>
+        <w:t>Este panel nos permitirá crear los servicios de la institución. Dentro de este podremos crear, establecer un jefe, activar/desactivar, editar y eliminar en caso de ser necesario</w:t>
+      </w:r>
+      <w:r>
+        <w:t>.</w:t>
+      </w:r>
+    </w:p>
+    <w:p>
+      <w:pPr>
+        <w:pStyle w:val="Ttulo2"/>
+        <w:ind w:firstLine="708"/>
+        <w:rPr>
+          <w:rFonts w:ascii="Roboto" w:hAnsi="Roboto"/>
+          <w:color w:val="00AEC3"/>
+        </w:rPr>
+      </w:pPr>
+      <w:r>
+        <w:rPr>
+          <w:rFonts w:ascii="Roboto" w:hAnsi="Roboto"/>
+          <w:color w:val="00AEC3"/>
+        </w:rPr>
+        <w:t xml:space="preserve">Panel de </w:t>
+      </w:r>
+      <w:r>
+        <w:rPr>
+          <w:rFonts w:ascii="Roboto" w:hAnsi="Roboto"/>
+          <w:color w:val="00AEC3"/>
+        </w:rPr>
+        <w:t>creación de especialidades (Servicios en general)</w:t>
+      </w:r>
+    </w:p>
+    <w:p>
+      <w:pPr>
+        <w:ind w:left="1410"/>
+        <w:jc w:val="both"/>
+      </w:pPr>
+      <w:r>
+        <w:rPr>
+          <w:rFonts w:ascii="Roboto" w:hAnsi="Roboto"/>
+        </w:rPr>
+        <w:t>Este panel nos permitirá crear las especialidades del servicio. Dentro de este podremos crear, establecer un jefe, activar/desactivar, editar y eliminar en caso de ser necesario</w:t>
+      </w:r>
+      <w:r>
+        <w:t>.</w:t>
+      </w:r>
+    </w:p>
+    <w:p>
+      <w:pPr>
+        <w:ind w:left="1410"/>
+        <w:jc w:val="both"/>
+      </w:pPr>
+      <w:r>
+        <w:rPr>
+          <w:rFonts w:ascii="Roboto" w:hAnsi="Roboto"/>
+        </w:rPr>
+        <w:t>Este espacio puede utilizarse (en caso de no poseer especialidades) para establecer un orden y determinar el sector en el que se encuentre el personal.</w:t>
+      </w:r>
+    </w:p>
+    <w:p>
+      <w:r>
+        <w:rPr>
+          <w:rFonts w:ascii="Roboto" w:hAnsi="Roboto"/>
+          <w:b/>
+          <w:color w:val="00AEC3"/>
+          <w:sz w:val="28"/>
+        </w:rPr>
+        <w:t>Mi usuario</w:t>
+      </w:r>
     </w:p>
     <w:p>
       <w:pPr>
@@ -1166,16 +1521,18 @@
           <w:rFonts w:ascii="Roboto" w:hAnsi="Roboto"/>
         </w:rPr>
       </w:pPr>
-    </w:p>
-    <w:p>
-      <w:pPr>
-        <w:spacing w:before="240" w:line="360" w:lineRule="auto"/>
-        <w:ind w:firstLine="709"/>
-        <w:jc w:val="both"/>
-        <w:rPr>
-          <w:rFonts w:ascii="Roboto" w:hAnsi="Roboto"/>
-        </w:rPr>
-      </w:pPr>
+      <w:r>
+        <w:rPr>
+          <w:rFonts w:ascii="Roboto" w:hAnsi="Roboto"/>
+        </w:rPr>
+        <w:t>Es el modulo en el cual se podrán realizar las modificaciones de nuestros datos y contraseña.</w:t>
+      </w:r>
+      <w:r>
+        <w:rPr>
+          <w:rFonts w:ascii="Roboto" w:hAnsi="Roboto"/>
+        </w:rPr>
+        <w:t xml:space="preserve"> En el primer ingreso o tras reiniciar la contraseña, se deberá cambiar obligatoriamente la misma.</w:t>
+      </w:r>
     </w:p>
     <w:p>
       <w:pPr>
@@ -1188,446 +1545,8 @@
           <w:sz w:val="28"/>
         </w:rPr>
       </w:pPr>
-      <w:r>
-        <w:rPr>
-          <w:rFonts w:ascii="Roboto" w:hAnsi="Roboto"/>
-          <w:b/>
-          <w:color w:val="00AEC3"/>
-          <w:sz w:val="28"/>
-        </w:rPr>
-        <w:t xml:space="preserve">Arquitectura </w:t>
-      </w:r>
-      <w:r>
-        <w:rPr>
-          <w:rFonts w:eastAsiaTheme="minorEastAsia"/>
-          <w:color w:val="5A5A5A" w:themeColor="text1" w:themeTint="A5"/>
-          <w:spacing w:val="15"/>
-        </w:rPr>
-        <w:t>-</w:t>
-      </w:r>
-      <w:r>
-        <w:rPr>
-          <w:rFonts w:ascii="Roboto" w:hAnsi="Roboto"/>
-          <w:b/>
-          <w:color w:val="00AEC3"/>
-          <w:sz w:val="28"/>
-        </w:rPr>
-        <w:t xml:space="preserve"> </w:t>
-      </w:r>
-      <w:r>
-        <w:rPr>
-          <w:rFonts w:eastAsiaTheme="minorEastAsia"/>
-          <w:color w:val="5A5A5A" w:themeColor="text1" w:themeTint="A5"/>
-          <w:spacing w:val="15"/>
-        </w:rPr>
-        <w:t>Próximamente</w:t>
-      </w:r>
-    </w:p>
-    <w:p>
-      <w:pPr>
-        <w:spacing w:before="240" w:line="360" w:lineRule="auto"/>
-        <w:ind w:firstLine="709"/>
-        <w:jc w:val="both"/>
-        <w:rPr>
-          <w:rFonts w:ascii="Roboto" w:hAnsi="Roboto"/>
-        </w:rPr>
-      </w:pPr>
-      <w:r>
-        <w:rPr>
-          <w:rFonts w:ascii="Roboto" w:hAnsi="Roboto"/>
-        </w:rPr>
-        <w:t>Es el modulo en el cual se podrán realizar las solicitudes a arquitectura y gestión de las mismas; En caso de ser personal de mantenimiento, contaremos con acceso al panel de solicitudes pendientes y resueltas.</w:t>
-      </w:r>
-    </w:p>
-    <w:p>
-      <w:pPr>
-        <w:spacing w:before="240" w:line="360" w:lineRule="auto"/>
-        <w:ind w:firstLine="709"/>
-        <w:jc w:val="both"/>
-        <w:rPr>
-          <w:rFonts w:ascii="Roboto" w:hAnsi="Roboto"/>
-        </w:rPr>
-      </w:pPr>
-    </w:p>
-    <w:p>
-      <w:pPr>
-        <w:spacing w:line="360" w:lineRule="auto"/>
-        <w:jc w:val="both"/>
-        <w:rPr>
-          <w:rFonts w:ascii="Roboto" w:hAnsi="Roboto"/>
-          <w:b/>
-          <w:color w:val="00AEC3"/>
-          <w:sz w:val="28"/>
-        </w:rPr>
-      </w:pPr>
-      <w:r>
-        <w:rPr>
-          <w:rFonts w:ascii="Roboto" w:hAnsi="Roboto"/>
-          <w:b/>
-          <w:color w:val="00AEC3"/>
-          <w:sz w:val="28"/>
-        </w:rPr>
-        <w:t xml:space="preserve">Patrimoniales </w:t>
-      </w:r>
-      <w:r>
-        <w:rPr>
-          <w:rFonts w:eastAsiaTheme="minorEastAsia"/>
-          <w:color w:val="5A5A5A" w:themeColor="text1" w:themeTint="A5"/>
-          <w:spacing w:val="15"/>
-        </w:rPr>
-        <w:t>-</w:t>
-      </w:r>
-      <w:r>
-        <w:rPr>
-          <w:rFonts w:ascii="Roboto" w:hAnsi="Roboto"/>
-          <w:b/>
-          <w:color w:val="00AEC3"/>
-          <w:sz w:val="28"/>
-        </w:rPr>
-        <w:t xml:space="preserve"> </w:t>
-      </w:r>
-      <w:r>
-        <w:rPr>
-          <w:rFonts w:eastAsiaTheme="minorEastAsia"/>
-          <w:color w:val="5A5A5A" w:themeColor="text1" w:themeTint="A5"/>
-          <w:spacing w:val="15"/>
-        </w:rPr>
-        <w:t>Próximamente</w:t>
-      </w:r>
-    </w:p>
-    <w:p>
-      <w:pPr>
-        <w:spacing w:before="240" w:line="360" w:lineRule="auto"/>
-        <w:ind w:firstLine="709"/>
-        <w:jc w:val="both"/>
-        <w:rPr>
-          <w:rFonts w:ascii="Roboto" w:hAnsi="Roboto"/>
-        </w:rPr>
-      </w:pPr>
-      <w:r>
-        <w:rPr>
-          <w:rFonts w:ascii="Roboto" w:hAnsi="Roboto"/>
-        </w:rPr>
-        <w:t>Es el modulo en el cual se podrá acceder a patrimoniales de nuestro servicio, en caso de ser personal de patrimoniales, acceder a los paneles de gestión.</w:t>
-      </w:r>
-    </w:p>
-    <w:p>
-      <w:pPr>
-        <w:spacing w:before="240" w:line="360" w:lineRule="auto"/>
-        <w:ind w:firstLine="709"/>
-        <w:jc w:val="both"/>
-        <w:rPr>
-          <w:rFonts w:ascii="Roboto" w:hAnsi="Roboto"/>
-        </w:rPr>
-      </w:pPr>
-    </w:p>
-    <w:p>
-      <w:pPr>
-        <w:spacing w:line="360" w:lineRule="auto"/>
-        <w:jc w:val="both"/>
-        <w:rPr>
-          <w:rFonts w:ascii="Roboto" w:hAnsi="Roboto"/>
-          <w:b/>
-          <w:color w:val="00AEC3"/>
-          <w:sz w:val="28"/>
-        </w:rPr>
-      </w:pPr>
-      <w:r>
-        <w:rPr>
-          <w:rFonts w:ascii="Roboto" w:hAnsi="Roboto"/>
-          <w:b/>
-          <w:color w:val="00AEC3"/>
-          <w:sz w:val="28"/>
-        </w:rPr>
-        <w:t xml:space="preserve">Informática </w:t>
-      </w:r>
-      <w:r>
-        <w:rPr>
-          <w:rFonts w:eastAsiaTheme="minorEastAsia"/>
-          <w:color w:val="5A5A5A" w:themeColor="text1" w:themeTint="A5"/>
-          <w:spacing w:val="15"/>
-        </w:rPr>
-        <w:t>-</w:t>
-      </w:r>
-      <w:r>
-        <w:rPr>
-          <w:rFonts w:ascii="Roboto" w:hAnsi="Roboto"/>
-          <w:b/>
-          <w:color w:val="00AEC3"/>
-          <w:sz w:val="28"/>
-        </w:rPr>
-        <w:t xml:space="preserve"> </w:t>
-      </w:r>
-      <w:r>
-        <w:rPr>
-          <w:rFonts w:eastAsiaTheme="minorEastAsia"/>
-          <w:color w:val="5A5A5A" w:themeColor="text1" w:themeTint="A5"/>
-          <w:spacing w:val="15"/>
-        </w:rPr>
-        <w:t>Próximamente</w:t>
-      </w:r>
-    </w:p>
-    <w:p>
-      <w:pPr>
-        <w:spacing w:before="240" w:line="360" w:lineRule="auto"/>
-        <w:ind w:firstLine="709"/>
-        <w:jc w:val="both"/>
-        <w:rPr>
-          <w:rFonts w:ascii="Roboto" w:hAnsi="Roboto"/>
-        </w:rPr>
-      </w:pPr>
-      <w:r>
-        <w:rPr>
-          <w:rFonts w:ascii="Roboto" w:hAnsi="Roboto"/>
-        </w:rPr>
-        <w:t>Es el modulo en el cual se podrán realizar las solicitudes a informática y gestión de las mismas; En caso de ser personal de mantenimiento, contaremos con acceso al panel de solicitudes pendientes y resueltas.</w:t>
-      </w:r>
-    </w:p>
-    <w:p>
-      <w:pPr>
-        <w:spacing w:before="240" w:line="360" w:lineRule="auto"/>
-        <w:ind w:firstLine="709"/>
-        <w:jc w:val="both"/>
-        <w:rPr>
-          <w:rFonts w:ascii="Roboto" w:hAnsi="Roboto"/>
-        </w:rPr>
-      </w:pPr>
-    </w:p>
-    <w:p>
-      <w:pPr>
-        <w:spacing w:line="360" w:lineRule="auto"/>
-        <w:jc w:val="both"/>
-        <w:rPr>
-          <w:rFonts w:ascii="Roboto" w:hAnsi="Roboto"/>
-          <w:b/>
-          <w:color w:val="00AEC3"/>
-          <w:sz w:val="28"/>
-        </w:rPr>
-      </w:pPr>
-      <w:r>
-        <w:rPr>
-          <w:rFonts w:ascii="Roboto" w:hAnsi="Roboto"/>
-          <w:b/>
-          <w:color w:val="00AEC3"/>
-          <w:sz w:val="28"/>
-        </w:rPr>
-        <w:t>Administración</w:t>
-      </w:r>
-    </w:p>
-    <w:p>
-      <w:pPr>
-        <w:spacing w:before="240" w:line="360" w:lineRule="auto"/>
-        <w:ind w:firstLine="709"/>
-        <w:jc w:val="both"/>
-        <w:rPr>
-          <w:rFonts w:ascii="Roboto" w:hAnsi="Roboto"/>
-        </w:rPr>
-      </w:pPr>
-      <w:r>
-        <w:rPr>
-          <w:rFonts w:ascii="Roboto" w:hAnsi="Roboto"/>
-        </w:rPr>
-        <w:t>Es el modulo en el cual se podrán realizar las configuraciones correspondientes.</w:t>
-      </w:r>
-      <w:r>
-        <w:rPr>
-          <w:rFonts w:ascii="Roboto" w:hAnsi="Roboto"/>
-        </w:rPr>
-        <w:t xml:space="preserve"> Contaremos con dos paneles</w:t>
-      </w:r>
-    </w:p>
-    <w:p>
-      <w:pPr>
-        <w:pStyle w:val="Ttulo2"/>
-        <w:ind w:firstLine="708"/>
-        <w:rPr>
-          <w:rFonts w:ascii="Roboto" w:hAnsi="Roboto"/>
-          <w:color w:val="00AEC3"/>
-        </w:rPr>
-      </w:pPr>
-      <w:r>
-        <w:rPr>
-          <w:rFonts w:ascii="Roboto" w:hAnsi="Roboto"/>
-          <w:color w:val="00AEC3"/>
-        </w:rPr>
-        <w:t xml:space="preserve">Panel de </w:t>
-      </w:r>
-      <w:r>
-        <w:rPr>
-          <w:rFonts w:ascii="Roboto" w:hAnsi="Roboto"/>
-          <w:color w:val="00AEC3"/>
-        </w:rPr>
-        <w:t>creación de servicios (Dirección)</w:t>
-      </w:r>
-    </w:p>
-    <w:p>
-      <w:pPr>
-        <w:ind w:left="1410"/>
-        <w:jc w:val="both"/>
-      </w:pPr>
-      <w:r>
-        <w:rPr>
-          <w:rFonts w:ascii="Roboto" w:hAnsi="Roboto"/>
-        </w:rPr>
-        <w:t>E</w:t>
-      </w:r>
-      <w:r>
-        <w:rPr>
-          <w:rFonts w:ascii="Roboto" w:hAnsi="Roboto"/>
-        </w:rPr>
-        <w:t>ste panel nos permitirá crear los servicios de la institución. Dentro de este podremos crear, establecer un jefe, activar/desactivar, editar y eliminar en caso de ser necesario</w:t>
-      </w:r>
-      <w:r>
-        <w:t>.</w:t>
-      </w:r>
-    </w:p>
-    <w:p>
-      <w:pPr>
-        <w:pStyle w:val="Ttulo2"/>
-        <w:ind w:firstLine="708"/>
-        <w:rPr>
-          <w:rFonts w:ascii="Roboto" w:hAnsi="Roboto"/>
-          <w:color w:val="00AEC3"/>
-        </w:rPr>
-      </w:pPr>
-      <w:r>
-        <w:rPr>
-          <w:rFonts w:ascii="Roboto" w:hAnsi="Roboto"/>
-          <w:color w:val="00AEC3"/>
-        </w:rPr>
-        <w:t xml:space="preserve">Panel de </w:t>
-      </w:r>
-      <w:r>
-        <w:rPr>
-          <w:rFonts w:ascii="Roboto" w:hAnsi="Roboto"/>
-          <w:color w:val="00AEC3"/>
-        </w:rPr>
-        <w:t>creación de especialidades (Servicios en general)</w:t>
-      </w:r>
-    </w:p>
-    <w:p>
-      <w:pPr>
-        <w:ind w:left="1410"/>
-        <w:jc w:val="both"/>
-      </w:pPr>
-      <w:r>
-        <w:rPr>
-          <w:rFonts w:ascii="Roboto" w:hAnsi="Roboto"/>
-        </w:rPr>
-        <w:t>Este panel nos permitirá crear l</w:t>
-      </w:r>
-      <w:r>
-        <w:rPr>
-          <w:rFonts w:ascii="Roboto" w:hAnsi="Roboto"/>
-        </w:rPr>
-        <w:t>a</w:t>
-      </w:r>
-      <w:r>
-        <w:rPr>
-          <w:rFonts w:ascii="Roboto" w:hAnsi="Roboto"/>
-        </w:rPr>
-        <w:t xml:space="preserve">s </w:t>
-      </w:r>
-      <w:r>
-        <w:rPr>
-          <w:rFonts w:ascii="Roboto" w:hAnsi="Roboto"/>
-        </w:rPr>
-        <w:t>especialidades</w:t>
-      </w:r>
-      <w:r>
-        <w:rPr>
-          <w:rFonts w:ascii="Roboto" w:hAnsi="Roboto"/>
-        </w:rPr>
-        <w:t xml:space="preserve"> del </w:t>
-      </w:r>
-      <w:r>
-        <w:rPr>
-          <w:rFonts w:ascii="Roboto" w:hAnsi="Roboto"/>
-        </w:rPr>
-        <w:t>servicio</w:t>
-      </w:r>
-      <w:r>
-        <w:rPr>
-          <w:rFonts w:ascii="Roboto" w:hAnsi="Roboto"/>
-        </w:rPr>
-        <w:t>. Dentro de este podremos crear, establecer un jefe, activar/desactivar, editar y eliminar en caso de ser necesario</w:t>
-      </w:r>
-      <w:r>
-        <w:t>.</w:t>
-      </w:r>
-    </w:p>
-    <w:p>
-      <w:pPr>
-        <w:ind w:left="1410"/>
-        <w:jc w:val="both"/>
-      </w:pPr>
-      <w:r>
-        <w:rPr>
-          <w:rFonts w:ascii="Roboto" w:hAnsi="Roboto"/>
-        </w:rPr>
-        <w:t>Este espacio puede utilizarse (en caso de no poseer especialidades) para establecer un orden y determinar el sector en el que se encuentre el personal.</w:t>
-      </w:r>
-    </w:p>
-    <w:p>
-      <w:r>
-        <w:br w:type="page"/>
-      </w:r>
-    </w:p>
-    <w:p>
-      <w:pPr>
-        <w:spacing w:line="360" w:lineRule="auto"/>
-        <w:jc w:val="both"/>
-        <w:rPr>
-          <w:rFonts w:ascii="Roboto" w:hAnsi="Roboto"/>
-          <w:b/>
-          <w:color w:val="00AEC3"/>
-          <w:sz w:val="28"/>
-        </w:rPr>
-      </w:pPr>
-      <w:r>
-        <w:rPr>
-          <w:rFonts w:ascii="Roboto" w:hAnsi="Roboto"/>
-          <w:b/>
-          <w:color w:val="00AEC3"/>
-          <w:sz w:val="28"/>
-        </w:rPr>
-        <w:lastRenderedPageBreak/>
-        <w:t>Mi usuario</w:t>
-      </w:r>
-    </w:p>
-    <w:p>
-      <w:pPr>
-        <w:spacing w:before="240" w:line="360" w:lineRule="auto"/>
-        <w:ind w:firstLine="709"/>
-        <w:jc w:val="both"/>
-        <w:rPr>
-          <w:rFonts w:ascii="Roboto" w:hAnsi="Roboto"/>
-        </w:rPr>
-      </w:pPr>
-      <w:r>
-        <w:rPr>
-          <w:rFonts w:ascii="Roboto" w:hAnsi="Roboto"/>
-        </w:rPr>
-        <w:t>Es el modulo en el cual se podrán realizar las modificaciones de nuestros datos y contraseña.</w:t>
-      </w:r>
-      <w:r>
-        <w:rPr>
-          <w:rFonts w:ascii="Roboto" w:hAnsi="Roboto"/>
-        </w:rPr>
-        <w:t xml:space="preserve"> En el primer ingreso o tras reiniciar la contraseña, se deberá cambiar obligatoriamente la misma.</w:t>
-      </w:r>
-    </w:p>
-    <w:p>
-      <w:pPr>
-        <w:spacing w:line="360" w:lineRule="auto"/>
-        <w:jc w:val="both"/>
-        <w:rPr>
-          <w:rFonts w:ascii="Roboto" w:hAnsi="Roboto"/>
-          <w:b/>
-          <w:color w:val="00AEC3"/>
-          <w:sz w:val="28"/>
-        </w:rPr>
-      </w:pPr>
+      <w:bookmarkStart w:id="0" w:name="_GoBack"/>
+      <w:bookmarkEnd w:id="0"/>
     </w:p>
     <w:p>
       <w:pPr>
@@ -1681,7 +1600,7 @@
 </file>
 
 <file path=word/endnotes.xml><?xml version="1.0" encoding="utf-8"?>
-<w:endnotes xmlns:wpc="http://schemas.microsoft.com/office/word/2010/wordprocessingCanvas" xmlns:cx="http://schemas.microsoft.com/office/drawing/2014/chartex" xmlns:cx1="http://schemas.microsoft.com/office/drawing/2015/9/8/chartex" xmlns:cx2="http://schemas.microsoft.com/office/drawing/2015/10/21/chartex" xmlns:cx3="http://schemas.microsoft.com/office/drawing/2016/5/9/chartex" xmlns:cx4="http://schemas.microsoft.com/office/drawing/2016/5/10/chartex" xmlns:cx5="http://schemas.microsoft.com/office/drawing/2016/5/11/chartex" xmlns:cx6="http://schemas.microsoft.com/office/drawing/2016/5/12/chartex" xmlns:cx7="http://schemas.microsoft.com/office/drawing/2016/5/13/chartex" xmlns:cx8="http://schemas.microsoft.com/office/drawing/2016/5/14/chartex" xmlns:mc="http://schemas.openxmlformats.org/markup-compatibility/2006" xmlns:aink="http://schemas.microsoft.com/office/drawing/2016/ink" xmlns:am3d="http://schemas.microsoft.com/office/drawing/2017/model3d" xmlns:o="urn:schemas-microsoft-com:office:office" xmlns:oel="http://schemas.microsoft.com/office/2019/extlst" xmlns:r="http://schemas.openxmlformats.org/officeDocument/2006/relationships" xmlns:m="http://schemas.openxmlformats.org/officeDocument/2006/math" xmlns:v="urn:schemas-microsoft-com:vml" xmlns:wp14="http://schemas.microsoft.com/office/word/2010/wordprocessingDrawing" xmlns:wp="http://schemas.openxmlformats.org/drawingml/2006/wordprocessingDrawing" xmlns:w10="urn:schemas-microsoft-com:office:word" xmlns:w="http://schemas.openxmlformats.org/wordprocessingml/2006/main" xmlns:w14="http://schemas.microsoft.com/office/word/2010/wordml" xmlns:w15="http://schemas.microsoft.com/office/word/2012/wordml" xmlns:w16cex="http://schemas.microsoft.com/office/word/2018/wordml/cex" xmlns:w16cid="http://schemas.microsoft.com/office/word/2016/wordml/cid" xmlns:w16="http://schemas.microsoft.com/office/word/2018/wordml" xmlns:w16du="http://schemas.microsoft.com/office/word/2023/wordml/word16du" xmlns:w16sdtdh="http://schemas.microsoft.com/office/word/2020/wordml/sdtdatahash" xmlns:w16se="http://schemas.microsoft.com/office/word/2015/wordml/symex" xmlns:wpg="http://schemas.microsoft.com/office/word/2010/wordprocessingGroup" xmlns:wpi="http://schemas.microsoft.com/office/word/2010/wordprocessingInk" xmlns:wne="http://schemas.microsoft.com/office/word/2006/wordml" xmlns:wps="http://schemas.microsoft.com/office/word/2010/wordprocessingShape" mc:Ignorable="w14 w15 w16se w16cid w16 w16cex w16sdtdh w16du wp14">
+<w:endnotes xmlns:wpc="http://schemas.microsoft.com/office/word/2010/wordprocessingCanvas" xmlns:cx="http://schemas.microsoft.com/office/drawing/2014/chartex" xmlns:mc="http://schemas.openxmlformats.org/markup-compatibility/2006" xmlns:o="urn:schemas-microsoft-com:office:office" xmlns:r="http://schemas.openxmlformats.org/officeDocument/2006/relationships" xmlns:m="http://schemas.openxmlformats.org/officeDocument/2006/math" xmlns:v="urn:schemas-microsoft-com:vml" xmlns:wp14="http://schemas.microsoft.com/office/word/2010/wordprocessingDrawing" xmlns:wp="http://schemas.openxmlformats.org/drawingml/2006/wordprocessingDrawing" xmlns:w10="urn:schemas-microsoft-com:office:word" xmlns:w="http://schemas.openxmlformats.org/wordprocessingml/2006/main" xmlns:w14="http://schemas.microsoft.com/office/word/2010/wordml" xmlns:w15="http://schemas.microsoft.com/office/word/2012/wordml" xmlns:w16se="http://schemas.microsoft.com/office/word/2015/wordml/symex" xmlns:wpg="http://schemas.microsoft.com/office/word/2010/wordprocessingGroup" xmlns:wpi="http://schemas.microsoft.com/office/word/2010/wordprocessingInk" xmlns:wne="http://schemas.microsoft.com/office/word/2006/wordml" xmlns:wps="http://schemas.microsoft.com/office/word/2010/wordprocessingShape" mc:Ignorable="w14 w15 w16se wp14">
   <w:endnote w:type="separator" w:id="-1">
     <w:p>
       <w:pPr>
@@ -1706,7 +1625,7 @@
 </file>
 
 <file path=word/footer1.xml><?xml version="1.0" encoding="utf-8"?>
-<w:ftr xmlns:wpc="http://schemas.microsoft.com/office/word/2010/wordprocessingCanvas" xmlns:cx="http://schemas.microsoft.com/office/drawing/2014/chartex" xmlns:cx1="http://schemas.microsoft.com/office/drawing/2015/9/8/chartex" xmlns:cx2="http://schemas.microsoft.com/office/drawing/2015/10/21/chartex" xmlns:cx3="http://schemas.microsoft.com/office/drawing/2016/5/9/chartex" xmlns:cx4="http://schemas.microsoft.com/office/drawing/2016/5/10/chartex" xmlns:cx5="http://schemas.microsoft.com/office/drawing/2016/5/11/chartex" xmlns:cx6="http://schemas.microsoft.com/office/drawing/2016/5/12/chartex" xmlns:cx7="http://schemas.microsoft.com/office/drawing/2016/5/13/chartex" xmlns:cx8="http://schemas.microsoft.com/office/drawing/2016/5/14/chartex" xmlns:mc="http://schemas.openxmlformats.org/markup-compatibility/2006" xmlns:aink="http://schemas.microsoft.com/office/drawing/2016/ink" xmlns:am3d="http://schemas.microsoft.com/office/drawing/2017/model3d" xmlns:o="urn:schemas-microsoft-com:office:office" xmlns:oel="http://schemas.microsoft.com/office/2019/extlst" xmlns:r="http://schemas.openxmlformats.org/officeDocument/2006/relationships" xmlns:m="http://schemas.openxmlformats.org/officeDocument/2006/math" xmlns:v="urn:schemas-microsoft-com:vml" xmlns:wp14="http://schemas.microsoft.com/office/word/2010/wordprocessingDrawing" xmlns:wp="http://schemas.openxmlformats.org/drawingml/2006/wordprocessingDrawing" xmlns:w10="urn:schemas-microsoft-com:office:word" xmlns:w="http://schemas.openxmlformats.org/wordprocessingml/2006/main" xmlns:w14="http://schemas.microsoft.com/office/word/2010/wordml" xmlns:w15="http://schemas.microsoft.com/office/word/2012/wordml" xmlns:w16cex="http://schemas.microsoft.com/office/word/2018/wordml/cex" xmlns:w16cid="http://schemas.microsoft.com/office/word/2016/wordml/cid" xmlns:w16="http://schemas.microsoft.com/office/word/2018/wordml" xmlns:w16du="http://schemas.microsoft.com/office/word/2023/wordml/word16du" xmlns:w16sdtdh="http://schemas.microsoft.com/office/word/2020/wordml/sdtdatahash" xmlns:w16se="http://schemas.microsoft.com/office/word/2015/wordml/symex" xmlns:wpg="http://schemas.microsoft.com/office/word/2010/wordprocessingGroup" xmlns:wpi="http://schemas.microsoft.com/office/word/2010/wordprocessingInk" xmlns:wne="http://schemas.microsoft.com/office/word/2006/wordml" xmlns:wps="http://schemas.microsoft.com/office/word/2010/wordprocessingShape" mc:Ignorable="w14 w15 w16se w16cid w16 w16cex w16sdtdh w16du wp14">
+<w:ftr xmlns:wpc="http://schemas.microsoft.com/office/word/2010/wordprocessingCanvas" xmlns:cx="http://schemas.microsoft.com/office/drawing/2014/chartex" xmlns:mc="http://schemas.openxmlformats.org/markup-compatibility/2006" xmlns:o="urn:schemas-microsoft-com:office:office" xmlns:r="http://schemas.openxmlformats.org/officeDocument/2006/relationships" xmlns:m="http://schemas.openxmlformats.org/officeDocument/2006/math" xmlns:v="urn:schemas-microsoft-com:vml" xmlns:wp14="http://schemas.microsoft.com/office/word/2010/wordprocessingDrawing" xmlns:wp="http://schemas.openxmlformats.org/drawingml/2006/wordprocessingDrawing" xmlns:w10="urn:schemas-microsoft-com:office:word" xmlns:w="http://schemas.openxmlformats.org/wordprocessingml/2006/main" xmlns:w14="http://schemas.microsoft.com/office/word/2010/wordml" xmlns:w15="http://schemas.microsoft.com/office/word/2012/wordml" xmlns:w16se="http://schemas.microsoft.com/office/word/2015/wordml/symex" xmlns:wpg="http://schemas.microsoft.com/office/word/2010/wordprocessingGroup" xmlns:wpi="http://schemas.microsoft.com/office/word/2010/wordprocessingInk" xmlns:wne="http://schemas.microsoft.com/office/word/2006/wordml" xmlns:wps="http://schemas.microsoft.com/office/word/2010/wordprocessingShape" mc:Ignorable="w14 w15 w16se wp14">
   <w:p>
     <w:pPr>
       <w:pStyle w:val="Piedepgina"/>
@@ -1726,7 +1645,7 @@
 </file>
 
 <file path=word/footer2.xml><?xml version="1.0" encoding="utf-8"?>
-<w:ftr xmlns:wpc="http://schemas.microsoft.com/office/word/2010/wordprocessingCanvas" xmlns:cx="http://schemas.microsoft.com/office/drawing/2014/chartex" xmlns:cx1="http://schemas.microsoft.com/office/drawing/2015/9/8/chartex" xmlns:cx2="http://schemas.microsoft.com/office/drawing/2015/10/21/chartex" xmlns:cx3="http://schemas.microsoft.com/office/drawing/2016/5/9/chartex" xmlns:cx4="http://schemas.microsoft.com/office/drawing/2016/5/10/chartex" xmlns:cx5="http://schemas.microsoft.com/office/drawing/2016/5/11/chartex" xmlns:cx6="http://schemas.microsoft.com/office/drawing/2016/5/12/chartex" xmlns:cx7="http://schemas.microsoft.com/office/drawing/2016/5/13/chartex" xmlns:cx8="http://schemas.microsoft.com/office/drawing/2016/5/14/chartex" xmlns:mc="http://schemas.openxmlformats.org/markup-compatibility/2006" xmlns:aink="http://schemas.microsoft.com/office/drawing/2016/ink" xmlns:am3d="http://schemas.microsoft.com/office/drawing/2017/model3d" xmlns:o="urn:schemas-microsoft-com:office:office" xmlns:oel="http://schemas.microsoft.com/office/2019/extlst" xmlns:r="http://schemas.openxmlformats.org/officeDocument/2006/relationships" xmlns:m="http://schemas.openxmlformats.org/officeDocument/2006/math" xmlns:v="urn:schemas-microsoft-com:vml" xmlns:wp14="http://schemas.microsoft.com/office/word/2010/wordprocessingDrawing" xmlns:wp="http://schemas.openxmlformats.org/drawingml/2006/wordprocessingDrawing" xmlns:w10="urn:schemas-microsoft-com:office:word" xmlns:w="http://schemas.openxmlformats.org/wordprocessingml/2006/main" xmlns:w14="http://schemas.microsoft.com/office/word/2010/wordml" xmlns:w15="http://schemas.microsoft.com/office/word/2012/wordml" xmlns:w16cex="http://schemas.microsoft.com/office/word/2018/wordml/cex" xmlns:w16cid="http://schemas.microsoft.com/office/word/2016/wordml/cid" xmlns:w16="http://schemas.microsoft.com/office/word/2018/wordml" xmlns:w16du="http://schemas.microsoft.com/office/word/2023/wordml/word16du" xmlns:w16sdtdh="http://schemas.microsoft.com/office/word/2020/wordml/sdtdatahash" xmlns:w16se="http://schemas.microsoft.com/office/word/2015/wordml/symex" xmlns:wpg="http://schemas.microsoft.com/office/word/2010/wordprocessingGroup" xmlns:wpi="http://schemas.microsoft.com/office/word/2010/wordprocessingInk" xmlns:wne="http://schemas.microsoft.com/office/word/2006/wordml" xmlns:wps="http://schemas.microsoft.com/office/word/2010/wordprocessingShape" mc:Ignorable="w14 w15 w16se w16cid w16 w16cex w16sdtdh w16du wp14">
+<w:ftr xmlns:wpc="http://schemas.microsoft.com/office/word/2010/wordprocessingCanvas" xmlns:cx="http://schemas.microsoft.com/office/drawing/2014/chartex" xmlns:mc="http://schemas.openxmlformats.org/markup-compatibility/2006" xmlns:o="urn:schemas-microsoft-com:office:office" xmlns:r="http://schemas.openxmlformats.org/officeDocument/2006/relationships" xmlns:m="http://schemas.openxmlformats.org/officeDocument/2006/math" xmlns:v="urn:schemas-microsoft-com:vml" xmlns:wp14="http://schemas.microsoft.com/office/word/2010/wordprocessingDrawing" xmlns:wp="http://schemas.openxmlformats.org/drawingml/2006/wordprocessingDrawing" xmlns:w10="urn:schemas-microsoft-com:office:word" xmlns:w="http://schemas.openxmlformats.org/wordprocessingml/2006/main" xmlns:w14="http://schemas.microsoft.com/office/word/2010/wordml" xmlns:w15="http://schemas.microsoft.com/office/word/2012/wordml" xmlns:w16se="http://schemas.microsoft.com/office/word/2015/wordml/symex" xmlns:wpg="http://schemas.microsoft.com/office/word/2010/wordprocessingGroup" xmlns:wpi="http://schemas.microsoft.com/office/word/2010/wordprocessingInk" xmlns:wne="http://schemas.microsoft.com/office/word/2006/wordml" xmlns:wps="http://schemas.microsoft.com/office/word/2010/wordprocessingShape" mc:Ignorable="w14 w15 w16se wp14">
   <w:p>
     <w:pPr>
       <w:pStyle w:val="Piedepgina"/>
@@ -1751,7 +1670,7 @@
 </file>
 
 <file path=word/footnotes.xml><?xml version="1.0" encoding="utf-8"?>
-<w:footnotes xmlns:wpc="http://schemas.microsoft.com/office/word/2010/wordprocessingCanvas" xmlns:cx="http://schemas.microsoft.com/office/drawing/2014/chartex" xmlns:cx1="http://schemas.microsoft.com/office/drawing/2015/9/8/chartex" xmlns:cx2="http://schemas.microsoft.com/office/drawing/2015/10/21/chartex" xmlns:cx3="http://schemas.microsoft.com/office/drawing/2016/5/9/chartex" xmlns:cx4="http://schemas.microsoft.com/office/drawing/2016/5/10/chartex" xmlns:cx5="http://schemas.microsoft.com/office/drawing/2016/5/11/chartex" xmlns:cx6="http://schemas.microsoft.com/office/drawing/2016/5/12/chartex" xmlns:cx7="http://schemas.microsoft.com/office/drawing/2016/5/13/chartex" xmlns:cx8="http://schemas.microsoft.com/office/drawing/2016/5/14/chartex" xmlns:mc="http://schemas.openxmlformats.org/markup-compatibility/2006" xmlns:aink="http://schemas.microsoft.com/office/drawing/2016/ink" xmlns:am3d="http://schemas.microsoft.com/office/drawing/2017/model3d" xmlns:o="urn:schemas-microsoft-com:office:office" xmlns:oel="http://schemas.microsoft.com/office/2019/extlst" xmlns:r="http://schemas.openxmlformats.org/officeDocument/2006/relationships" xmlns:m="http://schemas.openxmlformats.org/officeDocument/2006/math" xmlns:v="urn:schemas-microsoft-com:vml" xmlns:wp14="http://schemas.microsoft.com/office/word/2010/wordprocessingDrawing" xmlns:wp="http://schemas.openxmlformats.org/drawingml/2006/wordprocessingDrawing" xmlns:w10="urn:schemas-microsoft-com:office:word" xmlns:w="http://schemas.openxmlformats.org/wordprocessingml/2006/main" xmlns:w14="http://schemas.microsoft.com/office/word/2010/wordml" xmlns:w15="http://schemas.microsoft.com/office/word/2012/wordml" xmlns:w16cex="http://schemas.microsoft.com/office/word/2018/wordml/cex" xmlns:w16cid="http://schemas.microsoft.com/office/word/2016/wordml/cid" xmlns:w16="http://schemas.microsoft.com/office/word/2018/wordml" xmlns:w16du="http://schemas.microsoft.com/office/word/2023/wordml/word16du" xmlns:w16sdtdh="http://schemas.microsoft.com/office/word/2020/wordml/sdtdatahash" xmlns:w16se="http://schemas.microsoft.com/office/word/2015/wordml/symex" xmlns:wpg="http://schemas.microsoft.com/office/word/2010/wordprocessingGroup" xmlns:wpi="http://schemas.microsoft.com/office/word/2010/wordprocessingInk" xmlns:wne="http://schemas.microsoft.com/office/word/2006/wordml" xmlns:wps="http://schemas.microsoft.com/office/word/2010/wordprocessingShape" mc:Ignorable="w14 w15 w16se w16cid w16 w16cex w16sdtdh w16du wp14">
+<w:footnotes xmlns:wpc="http://schemas.microsoft.com/office/word/2010/wordprocessingCanvas" xmlns:cx="http://schemas.microsoft.com/office/drawing/2014/chartex" xmlns:mc="http://schemas.openxmlformats.org/markup-compatibility/2006" xmlns:o="urn:schemas-microsoft-com:office:office" xmlns:r="http://schemas.openxmlformats.org/officeDocument/2006/relationships" xmlns:m="http://schemas.openxmlformats.org/officeDocument/2006/math" xmlns:v="urn:schemas-microsoft-com:vml" xmlns:wp14="http://schemas.microsoft.com/office/word/2010/wordprocessingDrawing" xmlns:wp="http://schemas.openxmlformats.org/drawingml/2006/wordprocessingDrawing" xmlns:w10="urn:schemas-microsoft-com:office:word" xmlns:w="http://schemas.openxmlformats.org/wordprocessingml/2006/main" xmlns:w14="http://schemas.microsoft.com/office/word/2010/wordml" xmlns:w15="http://schemas.microsoft.com/office/word/2012/wordml" xmlns:w16se="http://schemas.microsoft.com/office/word/2015/wordml/symex" xmlns:wpg="http://schemas.microsoft.com/office/word/2010/wordprocessingGroup" xmlns:wpi="http://schemas.microsoft.com/office/word/2010/wordprocessingInk" xmlns:wne="http://schemas.microsoft.com/office/word/2006/wordml" xmlns:wps="http://schemas.microsoft.com/office/word/2010/wordprocessingShape" mc:Ignorable="w14 w15 w16se wp14">
   <w:footnote w:type="separator" w:id="-1">
     <w:p>
       <w:pPr>
@@ -1776,7 +1695,7 @@
 </file>
 
 <file path=word/header1.xml><?xml version="1.0" encoding="utf-8"?>
-<w:hdr xmlns:wpc="http://schemas.microsoft.com/office/word/2010/wordprocessingCanvas" xmlns:cx="http://schemas.microsoft.com/office/drawing/2014/chartex" xmlns:cx1="http://schemas.microsoft.com/office/drawing/2015/9/8/chartex" xmlns:cx2="http://schemas.microsoft.com/office/drawing/2015/10/21/chartex" xmlns:cx3="http://schemas.microsoft.com/office/drawing/2016/5/9/chartex" xmlns:cx4="http://schemas.microsoft.com/office/drawing/2016/5/10/chartex" xmlns:cx5="http://schemas.microsoft.com/office/drawing/2016/5/11/chartex" xmlns:cx6="http://schemas.microsoft.com/office/drawing/2016/5/12/chartex" xmlns:cx7="http://schemas.microsoft.com/office/drawing/2016/5/13/chartex" xmlns:cx8="http://schemas.microsoft.com/office/drawing/2016/5/14/chartex" xmlns:mc="http://schemas.openxmlformats.org/markup-compatibility/2006" xmlns:aink="http://schemas.microsoft.com/office/drawing/2016/ink" xmlns:am3d="http://schemas.microsoft.com/office/drawing/2017/model3d" xmlns:o="urn:schemas-microsoft-com:office:office" xmlns:oel="http://schemas.microsoft.com/office/2019/extlst" xmlns:r="http://schemas.openxmlformats.org/officeDocument/2006/relationships" xmlns:m="http://schemas.openxmlformats.org/officeDocument/2006/math" xmlns:v="urn:schemas-microsoft-com:vml" xmlns:wp14="http://schemas.microsoft.com/office/word/2010/wordprocessingDrawing" xmlns:wp="http://schemas.openxmlformats.org/drawingml/2006/wordprocessingDrawing" xmlns:w10="urn:schemas-microsoft-com:office:word" xmlns:w="http://schemas.openxmlformats.org/wordprocessingml/2006/main" xmlns:w14="http://schemas.microsoft.com/office/word/2010/wordml" xmlns:w15="http://schemas.microsoft.com/office/word/2012/wordml" xmlns:w16cex="http://schemas.microsoft.com/office/word/2018/wordml/cex" xmlns:w16cid="http://schemas.microsoft.com/office/word/2016/wordml/cid" xmlns:w16="http://schemas.microsoft.com/office/word/2018/wordml" xmlns:w16du="http://schemas.microsoft.com/office/word/2023/wordml/word16du" xmlns:w16sdtdh="http://schemas.microsoft.com/office/word/2020/wordml/sdtdatahash" xmlns:w16se="http://schemas.microsoft.com/office/word/2015/wordml/symex" xmlns:wpg="http://schemas.microsoft.com/office/word/2010/wordprocessingGroup" xmlns:wpi="http://schemas.microsoft.com/office/word/2010/wordprocessingInk" xmlns:wne="http://schemas.microsoft.com/office/word/2006/wordml" xmlns:wps="http://schemas.microsoft.com/office/word/2010/wordprocessingShape" mc:Ignorable="w14 w15 w16se w16cid w16 w16cex w16sdtdh w16du wp14">
+<w:hdr xmlns:wpc="http://schemas.microsoft.com/office/word/2010/wordprocessingCanvas" xmlns:cx="http://schemas.microsoft.com/office/drawing/2014/chartex" xmlns:mc="http://schemas.openxmlformats.org/markup-compatibility/2006" xmlns:o="urn:schemas-microsoft-com:office:office" xmlns:r="http://schemas.openxmlformats.org/officeDocument/2006/relationships" xmlns:m="http://schemas.openxmlformats.org/officeDocument/2006/math" xmlns:v="urn:schemas-microsoft-com:vml" xmlns:wp14="http://schemas.microsoft.com/office/word/2010/wordprocessingDrawing" xmlns:wp="http://schemas.openxmlformats.org/drawingml/2006/wordprocessingDrawing" xmlns:w10="urn:schemas-microsoft-com:office:word" xmlns:w="http://schemas.openxmlformats.org/wordprocessingml/2006/main" xmlns:w14="http://schemas.microsoft.com/office/word/2010/wordml" xmlns:w15="http://schemas.microsoft.com/office/word/2012/wordml" xmlns:w16se="http://schemas.microsoft.com/office/word/2015/wordml/symex" xmlns:wpg="http://schemas.microsoft.com/office/word/2010/wordprocessingGroup" xmlns:wpi="http://schemas.microsoft.com/office/word/2010/wordprocessingInk" xmlns:wne="http://schemas.microsoft.com/office/word/2006/wordml" xmlns:wps="http://schemas.microsoft.com/office/word/2010/wordprocessingShape" mc:Ignorable="w14 w15 w16se wp14">
   <w:p>
     <w:pPr>
       <w:pStyle w:val="Encabezado"/>
@@ -1854,7 +1773,7 @@
 </file>
 
 <file path=word/styles.xml><?xml version="1.0" encoding="utf-8"?>
-<w:styles xmlns:mc="http://schemas.openxmlformats.org/markup-compatibility/2006" xmlns:r="http://schemas.openxmlformats.org/officeDocument/2006/relationships" xmlns:w="http://schemas.openxmlformats.org/wordprocessingml/2006/main" xmlns:w14="http://schemas.microsoft.com/office/word/2010/wordml" xmlns:w15="http://schemas.microsoft.com/office/word/2012/wordml" xmlns:w16cex="http://schemas.microsoft.com/office/word/2018/wordml/cex" xmlns:w16cid="http://schemas.microsoft.com/office/word/2016/wordml/cid" xmlns:w16="http://schemas.microsoft.com/office/word/2018/wordml" xmlns:w16du="http://schemas.microsoft.com/office/word/2023/wordml/word16du" xmlns:w16sdtdh="http://schemas.microsoft.com/office/word/2020/wordml/sdtdatahash" xmlns:w16se="http://schemas.microsoft.com/office/word/2015/wordml/symex" mc:Ignorable="w14 w15 w16se w16cid w16 w16cex w16sdtdh w16du">
+<w:styles xmlns:mc="http://schemas.openxmlformats.org/markup-compatibility/2006" xmlns:r="http://schemas.openxmlformats.org/officeDocument/2006/relationships" xmlns:w="http://schemas.openxmlformats.org/wordprocessingml/2006/main" xmlns:w14="http://schemas.microsoft.com/office/word/2010/wordml" xmlns:w15="http://schemas.microsoft.com/office/word/2012/wordml" xmlns:w16se="http://schemas.microsoft.com/office/word/2015/wordml/symex" mc:Ignorable="w14 w15 w16se">
   <w:docDefaults>
     <w:rPrDefault>
       <w:rPr>
@@ -1870,7 +1789,7 @@
       </w:pPr>
     </w:pPrDefault>
   </w:docDefaults>
-  <w:latentStyles w:defLockedState="0" w:defUIPriority="99" w:defSemiHidden="0" w:defUnhideWhenUsed="0" w:defQFormat="0" w:count="376">
+  <w:latentStyles w:defLockedState="0" w:defUIPriority="99" w:defSemiHidden="0" w:defUnhideWhenUsed="0" w:defQFormat="0" w:count="371">
     <w:lsdException w:name="Normal" w:uiPriority="0" w:qFormat="1"/>
     <w:lsdException w:name="heading 1" w:uiPriority="9" w:qFormat="1"/>
     <w:lsdException w:name="heading 2" w:semiHidden="1" w:uiPriority="9" w:unhideWhenUsed="1" w:qFormat="1"/>
@@ -2242,11 +2161,6 @@
     <w:lsdException w:name="List Table 5 Dark Accent 6" w:uiPriority="50"/>
     <w:lsdException w:name="List Table 6 Colorful Accent 6" w:uiPriority="51"/>
     <w:lsdException w:name="List Table 7 Colorful Accent 6" w:uiPriority="52"/>
-    <w:lsdException w:name="Mention" w:semiHidden="1" w:unhideWhenUsed="1"/>
-    <w:lsdException w:name="Smart Hyperlink" w:semiHidden="1" w:unhideWhenUsed="1"/>
-    <w:lsdException w:name="Hashtag" w:semiHidden="1" w:unhideWhenUsed="1"/>
-    <w:lsdException w:name="Unresolved Mention" w:semiHidden="1" w:unhideWhenUsed="1"/>
-    <w:lsdException w:name="Smart Link" w:semiHidden="1" w:unhideWhenUsed="1"/>
   </w:latentStyles>
   <w:style w:type="paragraph" w:default="1" w:styleId="Normal">
     <w:name w:val="Normal"/>

</xml_diff>